<commit_message>
edited file in manpreet branch
</commit_message>
<xml_diff>
--- a/Planning.docx
+++ b/Planning.docx
@@ -1138,16 +1138,7 @@
                 <w:szCs w:val="24"/>
                 <w:lang w:eastAsia="en-IN"/>
               </w:rPr>
-              <w:t>[26</w:t>
-            </w:r>
-            <w:r>
-              <w:rPr>
-                <w:rFonts w:ascii="Times New Roman" w:eastAsia="Times New Roman" w:hAnsi="Times New Roman" w:cs="Times New Roman"/>
-                <w:sz w:val="24"/>
-                <w:szCs w:val="24"/>
-                <w:lang w:eastAsia="en-IN"/>
-              </w:rPr>
-              <w:t>March2025</w:t>
+              <w:t>[26March2025</w:t>
             </w:r>
             <w:r>
               <w:rPr>
@@ -1253,16 +1244,7 @@
                 <w:szCs w:val="24"/>
                 <w:lang w:eastAsia="en-IN"/>
               </w:rPr>
-              <w:t>28</w:t>
-            </w:r>
-            <w:r>
-              <w:rPr>
-                <w:rFonts w:ascii="Times New Roman" w:eastAsia="Times New Roman" w:hAnsi="Times New Roman" w:cs="Times New Roman"/>
-                <w:sz w:val="24"/>
-                <w:szCs w:val="24"/>
-                <w:lang w:eastAsia="en-IN"/>
-              </w:rPr>
-              <w:t>March2025</w:t>
+              <w:t>28March2025</w:t>
             </w:r>
             <w:r>
               <w:rPr>
@@ -1368,7 +1350,7 @@
                 <w:szCs w:val="24"/>
                 <w:lang w:eastAsia="en-IN"/>
               </w:rPr>
-              <w:t>29</w:t>
+              <w:t>30</w:t>
             </w:r>
             <w:r>
               <w:rPr>
@@ -1483,16 +1465,7 @@
                 <w:szCs w:val="24"/>
                 <w:lang w:eastAsia="en-IN"/>
               </w:rPr>
-              <w:t>3April</w:t>
-            </w:r>
-            <w:r>
-              <w:rPr>
-                <w:rFonts w:ascii="Times New Roman" w:eastAsia="Times New Roman" w:hAnsi="Times New Roman" w:cs="Times New Roman"/>
-                <w:sz w:val="24"/>
-                <w:szCs w:val="24"/>
-                <w:lang w:eastAsia="en-IN"/>
-              </w:rPr>
-              <w:t>20</w:t>
+              <w:t>2</w:t>
             </w:r>
             <w:bookmarkStart w:id="0" w:name="_GoBack"/>
             <w:bookmarkEnd w:id="0"/>
@@ -1503,7 +1476,7 @@
                 <w:szCs w:val="24"/>
                 <w:lang w:eastAsia="en-IN"/>
               </w:rPr>
-              <w:t>25</w:t>
+              <w:t>April2025</w:t>
             </w:r>
             <w:r>
               <w:rPr>

</xml_diff>

<commit_message>
Edited in Main branch
</commit_message>
<xml_diff>
--- a/Planning.docx
+++ b/Planning.docx
@@ -838,6 +838,8 @@
         </w:rPr>
         <w:t>4. Project Milestones</w:t>
       </w:r>
+      <w:bookmarkStart w:id="0" w:name="_GoBack"/>
+      <w:bookmarkEnd w:id="0"/>
     </w:p>
     <w:tbl>
       <w:tblPr>
@@ -1244,7 +1246,16 @@
                 <w:szCs w:val="24"/>
                 <w:lang w:eastAsia="en-IN"/>
               </w:rPr>
-              <w:t>28March2025</w:t>
+              <w:t>28</w:t>
+            </w:r>
+            <w:r>
+              <w:rPr>
+                <w:rFonts w:ascii="Times New Roman" w:eastAsia="Times New Roman" w:hAnsi="Times New Roman" w:cs="Times New Roman"/>
+                <w:sz w:val="24"/>
+                <w:szCs w:val="24"/>
+                <w:lang w:eastAsia="en-IN"/>
+              </w:rPr>
+              <w:t>March2025</w:t>
             </w:r>
             <w:r>
               <w:rPr>
@@ -1350,7 +1361,7 @@
                 <w:szCs w:val="24"/>
                 <w:lang w:eastAsia="en-IN"/>
               </w:rPr>
-              <w:t>30</w:t>
+              <w:t xml:space="preserve">1 April </w:t>
             </w:r>
             <w:r>
               <w:rPr>
@@ -1359,7 +1370,7 @@
                 <w:szCs w:val="24"/>
                 <w:lang w:eastAsia="en-IN"/>
               </w:rPr>
-              <w:t>March2025</w:t>
+              <w:t>2025</w:t>
             </w:r>
             <w:r>
               <w:rPr>
@@ -1467,8 +1478,6 @@
               </w:rPr>
               <w:t>2</w:t>
             </w:r>
-            <w:bookmarkStart w:id="0" w:name="_GoBack"/>
-            <w:bookmarkEnd w:id="0"/>
             <w:r>
               <w:rPr>
                 <w:rFonts w:ascii="Times New Roman" w:eastAsia="Times New Roman" w:hAnsi="Times New Roman" w:cs="Times New Roman"/>
@@ -1476,7 +1485,25 @@
                 <w:szCs w:val="24"/>
                 <w:lang w:eastAsia="en-IN"/>
               </w:rPr>
-              <w:t>April2025</w:t>
+              <w:t>April</w:t>
+            </w:r>
+            <w:r>
+              <w:rPr>
+                <w:rFonts w:ascii="Times New Roman" w:eastAsia="Times New Roman" w:hAnsi="Times New Roman" w:cs="Times New Roman"/>
+                <w:sz w:val="24"/>
+                <w:szCs w:val="24"/>
+                <w:lang w:eastAsia="en-IN"/>
+              </w:rPr>
+              <w:t xml:space="preserve"> </w:t>
+            </w:r>
+            <w:r>
+              <w:rPr>
+                <w:rFonts w:ascii="Times New Roman" w:eastAsia="Times New Roman" w:hAnsi="Times New Roman" w:cs="Times New Roman"/>
+                <w:sz w:val="24"/>
+                <w:szCs w:val="24"/>
+                <w:lang w:eastAsia="en-IN"/>
+              </w:rPr>
+              <w:t>2025</w:t>
             </w:r>
             <w:r>
               <w:rPr>

</xml_diff>